<commit_message>
updated instructions , esp how to deal with nexus-D driver issue
</commit_message>
<xml_diff>
--- a/utils/nexusbmi_instructions.docx
+++ b/utils/nexusbmi_instructions.docx
@@ -1225,6 +1225,18 @@
     </w:p>
     <w:p>
       <w:pPr>
+        <w:pStyle w:val="ListParagraph"/>
+        <w:numPr>
+          <w:ilvl w:val="0"/>
+          <w:numId w:val="5"/>
+        </w:numPr>
+      </w:pPr>
+      <w:r>
+        <w:t>Note that the assist addition comes before the low pass filter</w:t>
+      </w:r>
+    </w:p>
+    <w:p>
+      <w:pPr>
         <w:ind w:left="720"/>
         <w:rPr>
           <w:b/>
@@ -1783,6 +1795,18 @@
     <w:p>
       <w:pPr>
         <w:pStyle w:val="ListParagraph"/>
+        <w:numPr>
+          <w:ilvl w:val="1"/>
+          <w:numId w:val="1"/>
+        </w:numPr>
+      </w:pPr>
+      <w:r>
+        <w:t>ITI is hard coded as 5 seconds</w:t>
+      </w:r>
+    </w:p>
+    <w:p>
+      <w:pPr>
+        <w:pStyle w:val="ListParagraph"/>
         <w:ind w:left="1800"/>
       </w:pPr>
     </w:p>
@@ -1798,30 +1822,8 @@
         <w:t>Target task:</w:t>
       </w:r>
       <w:r>
-        <w:t xml:space="preserve"> (TO </w:t>
-      </w:r>
-      <w:r>
-        <w:t>UPDATE</w:t>
-      </w:r>
-      <w:r>
-        <w:t xml:space="preserve">, need to </w:t>
-      </w:r>
-      <w:proofErr w:type="spellStart"/>
-      <w:r>
-        <w:t>rm</w:t>
-      </w:r>
-      <w:proofErr w:type="spellEnd"/>
-      <w:r>
         <w:t xml:space="preserve"> </w:t>
       </w:r>
-      <w:proofErr w:type="spellStart"/>
-      <w:r>
-        <w:t>Arduion</w:t>
-      </w:r>
-      <w:proofErr w:type="spellEnd"/>
-      <w:r>
-        <w:t xml:space="preserve"> stuff)</w:t>
-      </w:r>
     </w:p>
     <w:p>
       <w:pPr>
@@ -1959,16 +1961,10 @@
         </w:numPr>
       </w:pPr>
       <w:r>
-        <w:t>Finger tapping:</w:t>
-      </w:r>
-      <w:r>
-        <w:t xml:space="preserve"> (TO </w:t>
-      </w:r>
-      <w:r>
-        <w:t>UPDATE</w:t>
-      </w:r>
-      <w:r>
-        <w:t>)</w:t>
+        <w:t>Finger tapping</w:t>
+      </w:r>
+      <w:r>
+        <w:t xml:space="preserve">: </w:t>
       </w:r>
     </w:p>
     <w:p>
@@ -2252,6 +2248,63 @@
         <w:t xml:space="preserve">). </w:t>
       </w:r>
     </w:p>
+    <w:p>
+      <w:pPr>
+        <w:rPr>
+          <w:b/>
+        </w:rPr>
+      </w:pPr>
+      <w:r>
+        <w:tab/>
+      </w:r>
+      <w:r>
+        <w:rPr>
+          <w:b/>
+        </w:rPr>
+        <w:t>Nexus – D</w:t>
+      </w:r>
+    </w:p>
+    <w:p>
+      <w:r>
+        <w:rPr>
+          <w:b/>
+        </w:rPr>
+        <w:tab/>
+      </w:r>
+      <w:r>
+        <w:rPr>
+          <w:b/>
+        </w:rPr>
+        <w:tab/>
+      </w:r>
+      <w:r>
+        <w:t xml:space="preserve">There is a driver issue with the serial to </w:t>
+      </w:r>
+      <w:proofErr w:type="spellStart"/>
+      <w:r>
+        <w:t>usb</w:t>
+      </w:r>
+      <w:proofErr w:type="spellEnd"/>
+      <w:r>
+        <w:t xml:space="preserve"> chip used in the Nexus-D. </w:t>
+      </w:r>
+      <w:r>
+        <w:t xml:space="preserve">Follow instructions here to fix it: </w:t>
+      </w:r>
+      <w:hyperlink r:id="rId6" w:history="1">
+        <w:r>
+          <w:rPr>
+            <w:rStyle w:val="Hyperlink"/>
+          </w:rPr>
+          <w:t>http://www.ifamilysoftware.com/news37.html</w:t>
+        </w:r>
+      </w:hyperlink>
+      <w:r>
+        <w:t xml:space="preserve">. </w:t>
+      </w:r>
+      <w:bookmarkStart w:id="0" w:name="_GoBack"/>
+      <w:bookmarkEnd w:id="0"/>
+    </w:p>
     <w:p/>
     <w:p>
       <w:pPr>
@@ -2311,26 +2364,24 @@
       </w:r>
       <w:proofErr w:type="spellEnd"/>
       <w:r>
-        <w:t xml:space="preserve"> files is needed for decoder training (as of now). It’s pretty redundant but it’s nice to have both types of files. Naming is consistent for all of them, but it is possible to OVERWRITE old data (ex. If data naming as based off of the .</w:t>
-      </w:r>
-      <w:proofErr w:type="spellStart"/>
-      <w:r>
-        <w:t>dat</w:t>
-      </w:r>
-      <w:proofErr w:type="spellEnd"/>
-      <w:r>
-        <w:t xml:space="preserve"> file and there’s only </w:t>
-      </w:r>
-      <w:proofErr w:type="spellStart"/>
-      <w:r>
-        <w:t>dat</w:t>
-      </w:r>
-      <w:proofErr w:type="spellEnd"/>
-      <w:r>
-        <w:t xml:space="preserve"> files a -c  but there’s an h5 files that’s ‘d’, then the name will converge on ‘d’ and the h5 d file will be either overwritten or confusingly appended to. (TO TEST). </w:t>
-      </w:r>
-      <w:bookmarkStart w:id="0" w:name="_GoBack"/>
-      <w:bookmarkEnd w:id="0"/>
+        <w:t xml:space="preserve"> files is needed for decoder training (as of now). It’s pretty redundant but it’s nice to have both types of files. Naming is consistent for all of them</w:t>
+      </w:r>
+      <w:r>
+        <w:t xml:space="preserve"> (extension stored in </w:t>
+      </w:r>
+      <w:proofErr w:type="spellStart"/>
+      <w:r>
+        <w:t>handles.curex</w:t>
+      </w:r>
+      <w:proofErr w:type="spellEnd"/>
+      <w:r>
+        <w:t xml:space="preserve">) at the first call to </w:t>
+      </w:r>
+      <w:proofErr w:type="spellStart"/>
+      <w:r>
+        <w:t>get_data_fname.m</w:t>
+      </w:r>
+      <w:proofErr w:type="spellEnd"/>
     </w:p>
     <w:p/>
     <w:p>
@@ -2375,6 +2426,7 @@
     </w:p>
     <w:p>
       <w:r>
+        <w:lastRenderedPageBreak/>
         <w:tab/>
       </w:r>
     </w:p>
@@ -3434,6 +3486,7 @@
     <w:lsdException w:name="HTML Sample" w:semiHidden="1" w:unhideWhenUsed="1"/>
     <w:lsdException w:name="HTML Typewriter" w:semiHidden="1" w:unhideWhenUsed="1"/>
     <w:lsdException w:name="HTML Variable" w:semiHidden="1" w:unhideWhenUsed="1"/>
+    <w:lsdException w:name="Normal Table" w:semiHidden="1" w:unhideWhenUsed="1"/>
     <w:lsdException w:name="annotation subject" w:semiHidden="1" w:unhideWhenUsed="1"/>
     <w:lsdException w:name="No List" w:semiHidden="1" w:unhideWhenUsed="1"/>
     <w:lsdException w:name="Outline List 1" w:semiHidden="1" w:unhideWhenUsed="1"/>
@@ -3478,6 +3531,7 @@
     <w:lsdException w:name="Table Professional" w:semiHidden="1" w:unhideWhenUsed="1"/>
     <w:lsdException w:name="Table Subtle 1" w:semiHidden="1" w:unhideWhenUsed="1"/>
     <w:lsdException w:name="Table Subtle 2" w:semiHidden="1" w:unhideWhenUsed="1"/>
+    <w:lsdException w:name="Table Web 1" w:semiHidden="1" w:unhideWhenUsed="1"/>
     <w:lsdException w:name="Table Web 2" w:semiHidden="1" w:unhideWhenUsed="1"/>
     <w:lsdException w:name="Table Web 3" w:semiHidden="1" w:unhideWhenUsed="1"/>
     <w:lsdException w:name="Balloon Text" w:semiHidden="1" w:unhideWhenUsed="1"/>

</xml_diff>

<commit_message>
new decoder and updated saving (adding task object to dat files, and task name to dat)
</commit_message>
<xml_diff>
--- a/utils/nexusbmi_instructions.docx
+++ b/utils/nexusbmi_instructions.docx
@@ -32,7 +32,6 @@
         <w:t xml:space="preserve">ties, and a custom Mario Game (see Khanna 2015). </w:t>
       </w:r>
     </w:p>
-    <w:p/>
     <w:p>
       <w:r>
         <w:t xml:space="preserve">To train decoder: </w:t>
@@ -2302,131 +2301,466 @@
       <w:r>
         <w:t xml:space="preserve">. </w:t>
       </w:r>
+    </w:p>
+    <w:p/>
+    <w:p>
+      <w:pPr>
+        <w:rPr>
+          <w:b/>
+        </w:rPr>
+      </w:pPr>
+      <w:r>
+        <w:rPr>
+          <w:b/>
+        </w:rPr>
+        <w:t xml:space="preserve">Database: </w:t>
+      </w:r>
+    </w:p>
+    <w:p/>
+    <w:p>
+      <w:r>
+        <w:rPr>
+          <w:b/>
+        </w:rPr>
+        <w:t xml:space="preserve">Datafiles: </w:t>
+      </w:r>
+      <w:r>
+        <w:t xml:space="preserve">Currently there are 3 data files that get saved from every task: </w:t>
+      </w:r>
+    </w:p>
+    <w:p>
+      <w:pPr>
+        <w:pStyle w:val="ListParagraph"/>
+        <w:numPr>
+          <w:ilvl w:val="0"/>
+          <w:numId w:val="8"/>
+        </w:numPr>
+      </w:pPr>
+      <w:r>
+        <w:t xml:space="preserve">H5 file 2) </w:t>
+      </w:r>
+      <w:proofErr w:type="spellStart"/>
+      <w:r>
+        <w:t>dat</w:t>
+      </w:r>
+      <w:proofErr w:type="spellEnd"/>
+      <w:r>
+        <w:t xml:space="preserve"> file 3) txt file</w:t>
+      </w:r>
+    </w:p>
+    <w:p>
+      <w:r>
+        <w:t>Why? The h5 file is saved as the task runs to prevent the loss of data if the task crashes and the cleanup function hasn’</w:t>
+      </w:r>
+      <w:r>
+        <w:t xml:space="preserve">t been reached yet. The </w:t>
+      </w:r>
+      <w:proofErr w:type="spellStart"/>
+      <w:r>
+        <w:t>dat</w:t>
+      </w:r>
+      <w:proofErr w:type="spellEnd"/>
+      <w:r>
+        <w:t xml:space="preserve"> files is needed for decoder training (as of now). It’s </w:t>
+      </w:r>
+      <w:r>
+        <w:t>redundant</w:t>
+      </w:r>
+      <w:r>
+        <w:t xml:space="preserve"> but it’s nice to have both types of files. Naming is consistent for all of them</w:t>
+      </w:r>
+      <w:r>
+        <w:t xml:space="preserve"> (extension stored in </w:t>
+      </w:r>
+      <w:proofErr w:type="spellStart"/>
+      <w:r>
+        <w:t>handles.curex</w:t>
+      </w:r>
+      <w:proofErr w:type="spellEnd"/>
+      <w:r>
+        <w:t xml:space="preserve">) at the first call to </w:t>
+      </w:r>
+      <w:proofErr w:type="spellStart"/>
+      <w:r>
+        <w:t>get_data_fname.m</w:t>
+      </w:r>
+      <w:proofErr w:type="spellEnd"/>
+    </w:p>
+    <w:p>
+      <w:r>
+        <w:tab/>
+        <w:t>What is saved</w:t>
+      </w:r>
+      <w:r>
+        <w:t xml:space="preserve"> in H5 file:</w:t>
+      </w:r>
+      <w:r>
+        <w:t xml:space="preserve"> </w:t>
+      </w:r>
+    </w:p>
+    <w:p>
+      <w:pPr>
+        <w:pStyle w:val="ListParagraph"/>
+        <w:numPr>
+          <w:ilvl w:val="0"/>
+          <w:numId w:val="9"/>
+        </w:numPr>
+      </w:pPr>
+      <w:r>
+        <w:t>/task/</w:t>
+      </w:r>
+      <w:proofErr w:type="spellStart"/>
+      <w:r>
+        <w:t>decoded_pos</w:t>
+      </w:r>
+      <w:proofErr w:type="spellEnd"/>
+      <w:r>
+        <w:t xml:space="preserve"> –&gt; decoder output for that time bin (no smoothing or assist)</w:t>
+      </w:r>
+    </w:p>
+    <w:p>
+      <w:pPr>
+        <w:pStyle w:val="ListParagraph"/>
+        <w:numPr>
+          <w:ilvl w:val="0"/>
+          <w:numId w:val="9"/>
+        </w:numPr>
+      </w:pPr>
+      <w:r>
+        <w:t xml:space="preserve">/task/cursor –&gt; cursor </w:t>
+      </w:r>
+      <w:proofErr w:type="spellStart"/>
+      <w:r>
+        <w:t>locaton</w:t>
+      </w:r>
+      <w:proofErr w:type="spellEnd"/>
+      <w:r>
+        <w:t xml:space="preserve"> (with assist and smoothing, what patient sees)</w:t>
+      </w:r>
+    </w:p>
+    <w:p>
+      <w:pPr>
+        <w:pStyle w:val="ListParagraph"/>
+        <w:numPr>
+          <w:ilvl w:val="0"/>
+          <w:numId w:val="9"/>
+        </w:numPr>
+      </w:pPr>
+      <w:r>
+        <w:t>/task/</w:t>
+      </w:r>
+      <w:proofErr w:type="spellStart"/>
+      <w:r>
+        <w:t>ideal_pos</w:t>
+      </w:r>
+      <w:proofErr w:type="spellEnd"/>
+      <w:r>
+        <w:t xml:space="preserve"> –&gt; target position</w:t>
+      </w:r>
+      <w:r>
+        <w:t xml:space="preserve"> </w:t>
+      </w:r>
+    </w:p>
+    <w:p>
+      <w:pPr>
+        <w:pStyle w:val="ListParagraph"/>
+        <w:numPr>
+          <w:ilvl w:val="0"/>
+          <w:numId w:val="9"/>
+        </w:numPr>
+      </w:pPr>
+      <w:r>
+        <w:t xml:space="preserve">/task/target –&gt; target position </w:t>
+      </w:r>
+      <w:r>
+        <w:t>(same as above)</w:t>
+      </w:r>
+    </w:p>
+    <w:p>
+      <w:pPr>
+        <w:ind w:left="720"/>
+      </w:pPr>
+      <w:r>
+        <w:t xml:space="preserve">What is saved in the </w:t>
+      </w:r>
+      <w:proofErr w:type="spellStart"/>
+      <w:r>
+        <w:t>dat</w:t>
+      </w:r>
+      <w:proofErr w:type="spellEnd"/>
+      <w:r>
+        <w:t xml:space="preserve"> file: </w:t>
+      </w:r>
+    </w:p>
+    <w:p>
+      <w:pPr>
+        <w:pStyle w:val="ListParagraph"/>
+        <w:numPr>
+          <w:ilvl w:val="0"/>
+          <w:numId w:val="10"/>
+        </w:numPr>
+      </w:pPr>
+      <w:proofErr w:type="spellStart"/>
+      <w:r>
+        <w:t>Dat.assist_level</w:t>
+      </w:r>
+      <w:proofErr w:type="spellEnd"/>
+    </w:p>
+    <w:p>
+      <w:pPr>
+        <w:pStyle w:val="ListParagraph"/>
+        <w:numPr>
+          <w:ilvl w:val="0"/>
+          <w:numId w:val="10"/>
+        </w:numPr>
+      </w:pPr>
+      <w:proofErr w:type="spellStart"/>
+      <w:r>
+        <w:t>Dat.lp_filter</w:t>
+      </w:r>
+      <w:proofErr w:type="spellEnd"/>
+    </w:p>
+    <w:p/>
+    <w:p>
+      <w:r>
+        <w:t>Graphics</w:t>
+      </w:r>
+    </w:p>
+    <w:p/>
+    <w:p>
+      <w:r>
+        <w:t>Media</w:t>
+      </w:r>
+    </w:p>
+    <w:p/>
+    <w:p>
+      <w:pPr>
+        <w:rPr>
+          <w:b/>
+        </w:rPr>
+      </w:pPr>
+      <w:r>
+        <w:rPr>
+          <w:b/>
+        </w:rPr>
+        <w:lastRenderedPageBreak/>
+        <w:t>Analysis</w:t>
+      </w:r>
+    </w:p>
+    <w:p>
+      <w:pPr>
+        <w:rPr>
+          <w:b/>
+        </w:rPr>
+      </w:pPr>
+      <w:r>
+        <w:rPr>
+          <w:b/>
+        </w:rPr>
+        <w:tab/>
+        <w:t xml:space="preserve">Facts: </w:t>
+      </w:r>
+    </w:p>
+    <w:p>
+      <w:pPr>
+        <w:pStyle w:val="ListParagraph"/>
+        <w:numPr>
+          <w:ilvl w:val="0"/>
+          <w:numId w:val="11"/>
+        </w:numPr>
+      </w:pPr>
+      <w:r>
+        <w:t xml:space="preserve">M1 = </w:t>
+      </w:r>
+      <w:r>
+        <w:t>channel 3 &amp; 4, STN  = channel 1 &amp; 2</w:t>
+      </w:r>
+    </w:p>
+    <w:p>
+      <w:pPr>
+        <w:pStyle w:val="ListParagraph"/>
+        <w:numPr>
+          <w:ilvl w:val="0"/>
+          <w:numId w:val="11"/>
+        </w:numPr>
+      </w:pPr>
+      <w:r>
+        <w:t xml:space="preserve">Power is averaged together (effectively 2.5 Hz although technically have 5 Hz). </w:t>
+      </w:r>
+    </w:p>
+    <w:p>
+      <w:pPr>
+        <w:pStyle w:val="ListParagraph"/>
+        <w:numPr>
+          <w:ilvl w:val="0"/>
+          <w:numId w:val="11"/>
+        </w:numPr>
+        <w:shd w:val="clear" w:color="auto" w:fill="FFFFFF"/>
+        <w:spacing w:after="0" w:line="240" w:lineRule="auto"/>
+        <w:rPr>
+          <w:rFonts w:ascii="Arial" w:eastAsia="Times New Roman" w:hAnsi="Arial" w:cs="Arial"/>
+          <w:sz w:val="19"/>
+          <w:szCs w:val="19"/>
+        </w:rPr>
+      </w:pPr>
+      <w:r>
+        <w:rPr>
+          <w:rFonts w:ascii="Calibri" w:eastAsia="Times New Roman" w:hAnsi="Calibri" w:cs="Arial"/>
+        </w:rPr>
+        <w:t>The Nexus power data will be in LSB (least significant bits), Vin = LSB*(2v/1024)/gain</w:t>
+      </w:r>
+      <w:r>
+        <w:rPr>
+          <w:rFonts w:ascii="Calibri" w:eastAsia="Times New Roman" w:hAnsi="Calibri" w:cs="Arial"/>
+        </w:rPr>
+        <w:t xml:space="preserve">, (ex: </w:t>
+      </w:r>
+      <w:r>
+        <w:rPr>
+          <w:rFonts w:ascii="Calibri" w:eastAsia="Times New Roman" w:hAnsi="Calibri" w:cs="Arial"/>
+        </w:rPr>
+        <w:t>If using gain of 2000 and you want the units in mV use this formula:</w:t>
+      </w:r>
+      <w:r>
+        <w:rPr>
+          <w:rFonts w:ascii="Calibri" w:eastAsia="Times New Roman" w:hAnsi="Calibri" w:cs="Arial"/>
+        </w:rPr>
+        <w:t xml:space="preserve"> </w:t>
+      </w:r>
+      <w:r>
+        <w:rPr>
+          <w:rFonts w:ascii="Calibri" w:eastAsia="Times New Roman" w:hAnsi="Calibri" w:cs="Arial"/>
+        </w:rPr>
+        <w:t>Vin(mV) = LSB(2/1024)/2</w:t>
+      </w:r>
+      <w:r>
+        <w:rPr>
+          <w:rFonts w:ascii="Calibri" w:eastAsia="Times New Roman" w:hAnsi="Calibri" w:cs="Arial"/>
+        </w:rPr>
+        <w:t>)</w:t>
+      </w:r>
+    </w:p>
+    <w:p>
+      <w:pPr>
+        <w:pStyle w:val="ListParagraph"/>
+        <w:shd w:val="clear" w:color="auto" w:fill="FFFFFF"/>
+        <w:spacing w:after="0" w:line="240" w:lineRule="auto"/>
+        <w:ind w:left="1080"/>
+        <w:rPr>
+          <w:rFonts w:ascii="Arial" w:eastAsia="Times New Roman" w:hAnsi="Arial" w:cs="Arial"/>
+          <w:sz w:val="19"/>
+          <w:szCs w:val="19"/>
+        </w:rPr>
+      </w:pPr>
+    </w:p>
+    <w:p>
+      <w:pPr>
+        <w:ind w:left="720"/>
+      </w:pPr>
+    </w:p>
+    <w:p>
+      <w:r>
+        <w:tab/>
+        <w:t>How to read H5 files:</w:t>
+      </w:r>
+      <w:r>
+        <w:rPr>
+          <w:b/>
+        </w:rPr>
+        <w:t xml:space="preserve"> </w:t>
+      </w:r>
+      <w:r>
+        <w:rPr>
+          <w:b/>
+        </w:rPr>
+        <w:t>ex_open_3types_of_files.</w:t>
+      </w:r>
       <w:bookmarkStart w:id="0" w:name="_GoBack"/>
       <w:bookmarkEnd w:id="0"/>
+      <w:r>
+        <w:rPr>
+          <w:b/>
+        </w:rPr>
+        <w:t>m</w:t>
+      </w:r>
+    </w:p>
+    <w:p>
+      <w:r>
+        <w:tab/>
+        <w:t xml:space="preserve">How to plot spectrograms / </w:t>
+      </w:r>
+      <w:proofErr w:type="spellStart"/>
+      <w:r>
+        <w:t>pxx</w:t>
+      </w:r>
+      <w:proofErr w:type="spellEnd"/>
+      <w:r>
+        <w:t xml:space="preserve"> channels with movement cues: </w:t>
+      </w:r>
+      <w:proofErr w:type="spellStart"/>
+      <w:r>
+        <w:rPr>
+          <w:b/>
+        </w:rPr>
+        <w:t>move_analysis.m</w:t>
+      </w:r>
+      <w:proofErr w:type="spellEnd"/>
+    </w:p>
+    <w:p>
+      <w:r>
+        <w:tab/>
+      </w:r>
+      <w:r>
+        <w:tab/>
+        <w:t xml:space="preserve">Inputs: ‘010917a’ </w:t>
+      </w:r>
+      <w:r>
+        <w:t>(string with date/block)</w:t>
+      </w:r>
+    </w:p>
+    <w:p>
+      <w:r>
+        <w:tab/>
+        <w:t xml:space="preserve">Cursory look at data: </w:t>
+      </w:r>
+      <w:proofErr w:type="spellStart"/>
+      <w:r>
+        <w:rPr>
+          <w:b/>
+        </w:rPr>
+        <w:t>plot_finger_tapping.m</w:t>
+      </w:r>
+      <w:proofErr w:type="spellEnd"/>
+    </w:p>
+    <w:p>
+      <w:r>
+        <w:tab/>
+      </w:r>
+    </w:p>
+    <w:p>
+      <w:r>
+        <w:t>Config</w:t>
+      </w:r>
     </w:p>
     <w:p/>
     <w:p>
-      <w:pPr>
-        <w:rPr>
-          <w:b/>
-        </w:rPr>
-      </w:pPr>
-      <w:r>
-        <w:rPr>
-          <w:b/>
-        </w:rPr>
-        <w:t xml:space="preserve">Database: </w:t>
-      </w:r>
+      <w:r>
+        <w:t xml:space="preserve">Nexus </w:t>
+      </w:r>
+      <w:proofErr w:type="spellStart"/>
+      <w:r>
+        <w:t>Utils</w:t>
+      </w:r>
+      <w:proofErr w:type="spellEnd"/>
     </w:p>
     <w:p/>
     <w:p>
       <w:r>
-        <w:rPr>
-          <w:b/>
-        </w:rPr>
-        <w:t xml:space="preserve">Datafiles: </w:t>
-      </w:r>
-      <w:r>
-        <w:t xml:space="preserve">Currently there are 3 data files that get saved from every task: </w:t>
-      </w:r>
-    </w:p>
-    <w:p>
-      <w:pPr>
-        <w:pStyle w:val="ListParagraph"/>
-        <w:numPr>
-          <w:ilvl w:val="0"/>
-          <w:numId w:val="8"/>
-        </w:numPr>
-      </w:pPr>
-      <w:r>
-        <w:t xml:space="preserve">H5 file 2) </w:t>
-      </w:r>
-      <w:proofErr w:type="spellStart"/>
-      <w:r>
-        <w:t>dat</w:t>
-      </w:r>
-      <w:proofErr w:type="spellEnd"/>
-      <w:r>
-        <w:t xml:space="preserve"> file 3) txt file</w:t>
-      </w:r>
-    </w:p>
-    <w:p>
-      <w:r>
-        <w:t>Why? The h5 file is saved as the task runs to prevent the loss of data if the task crashes and the cleanup function hasn’</w:t>
-      </w:r>
-      <w:r>
-        <w:t xml:space="preserve">t been reached yet. The </w:t>
-      </w:r>
-      <w:proofErr w:type="spellStart"/>
-      <w:r>
-        <w:t>dat</w:t>
-      </w:r>
-      <w:proofErr w:type="spellEnd"/>
-      <w:r>
-        <w:t xml:space="preserve"> files is needed for decoder training (as of now). It’s pretty redundant but it’s nice to have both types of files. Naming is consistent for all of them</w:t>
-      </w:r>
-      <w:r>
-        <w:t xml:space="preserve"> (extension stored in </w:t>
-      </w:r>
-      <w:proofErr w:type="spellStart"/>
-      <w:r>
-        <w:t>handles.curex</w:t>
-      </w:r>
-      <w:proofErr w:type="spellEnd"/>
-      <w:r>
-        <w:t xml:space="preserve">) at the first call to </w:t>
-      </w:r>
-      <w:proofErr w:type="spellStart"/>
-      <w:r>
-        <w:t>get_data_fname.m</w:t>
-      </w:r>
-      <w:proofErr w:type="spellEnd"/>
-    </w:p>
-    <w:p/>
-    <w:p>
-      <w:r>
-        <w:t>Graphics</w:t>
-      </w:r>
-    </w:p>
-    <w:p/>
-    <w:p>
-      <w:r>
-        <w:t>Media</w:t>
-      </w:r>
-    </w:p>
-    <w:p/>
-    <w:p>
-      <w:r>
-        <w:t>Analysis</w:t>
-      </w:r>
-    </w:p>
-    <w:p/>
-    <w:p>
-      <w:r>
-        <w:t>Config</w:t>
-      </w:r>
-    </w:p>
-    <w:p/>
-    <w:p>
-      <w:r>
-        <w:t xml:space="preserve">Nexus </w:t>
-      </w:r>
-      <w:proofErr w:type="spellStart"/>
-      <w:r>
-        <w:t>Utils</w:t>
-      </w:r>
-      <w:proofErr w:type="spellEnd"/>
-    </w:p>
-    <w:p/>
-    <w:p>
-      <w:r>
         <w:tab/>
       </w:r>
     </w:p>
     <w:p>
       <w:r>
-        <w:lastRenderedPageBreak/>
         <w:tab/>
       </w:r>
     </w:p>
@@ -2688,6 +3022,273 @@
     </w:lvl>
   </w:abstractNum>
   <w:abstractNum w:abstractNumId="2" w15:restartNumberingAfterBreak="0">
+    <w:nsid w:val="191A3421"/>
+    <w:multiLevelType w:val="hybridMultilevel"/>
+    <w:tmpl w:val="A9A4657A"/>
+    <w:lvl w:ilvl="0" w:tplc="ADBA3D0E">
+      <w:start w:val="1"/>
+      <w:numFmt w:val="decimal"/>
+      <w:lvlText w:val="%1)"/>
+      <w:lvlJc w:val="left"/>
+      <w:pPr>
+        <w:ind w:left="1800" w:hanging="360"/>
+      </w:pPr>
+      <w:rPr>
+        <w:rFonts w:hint="default"/>
+      </w:rPr>
+    </w:lvl>
+    <w:lvl w:ilvl="1" w:tplc="04090019" w:tentative="1">
+      <w:start w:val="1"/>
+      <w:numFmt w:val="lowerLetter"/>
+      <w:lvlText w:val="%2."/>
+      <w:lvlJc w:val="left"/>
+      <w:pPr>
+        <w:ind w:left="2520" w:hanging="360"/>
+      </w:pPr>
+    </w:lvl>
+    <w:lvl w:ilvl="2" w:tplc="0409001B" w:tentative="1">
+      <w:start w:val="1"/>
+      <w:numFmt w:val="lowerRoman"/>
+      <w:lvlText w:val="%3."/>
+      <w:lvlJc w:val="right"/>
+      <w:pPr>
+        <w:ind w:left="3240" w:hanging="180"/>
+      </w:pPr>
+    </w:lvl>
+    <w:lvl w:ilvl="3" w:tplc="0409000F" w:tentative="1">
+      <w:start w:val="1"/>
+      <w:numFmt w:val="decimal"/>
+      <w:lvlText w:val="%4."/>
+      <w:lvlJc w:val="left"/>
+      <w:pPr>
+        <w:ind w:left="3960" w:hanging="360"/>
+      </w:pPr>
+    </w:lvl>
+    <w:lvl w:ilvl="4" w:tplc="04090019" w:tentative="1">
+      <w:start w:val="1"/>
+      <w:numFmt w:val="lowerLetter"/>
+      <w:lvlText w:val="%5."/>
+      <w:lvlJc w:val="left"/>
+      <w:pPr>
+        <w:ind w:left="4680" w:hanging="360"/>
+      </w:pPr>
+    </w:lvl>
+    <w:lvl w:ilvl="5" w:tplc="0409001B" w:tentative="1">
+      <w:start w:val="1"/>
+      <w:numFmt w:val="lowerRoman"/>
+      <w:lvlText w:val="%6."/>
+      <w:lvlJc w:val="right"/>
+      <w:pPr>
+        <w:ind w:left="5400" w:hanging="180"/>
+      </w:pPr>
+    </w:lvl>
+    <w:lvl w:ilvl="6" w:tplc="0409000F" w:tentative="1">
+      <w:start w:val="1"/>
+      <w:numFmt w:val="decimal"/>
+      <w:lvlText w:val="%7."/>
+      <w:lvlJc w:val="left"/>
+      <w:pPr>
+        <w:ind w:left="6120" w:hanging="360"/>
+      </w:pPr>
+    </w:lvl>
+    <w:lvl w:ilvl="7" w:tplc="04090019" w:tentative="1">
+      <w:start w:val="1"/>
+      <w:numFmt w:val="lowerLetter"/>
+      <w:lvlText w:val="%8."/>
+      <w:lvlJc w:val="left"/>
+      <w:pPr>
+        <w:ind w:left="6840" w:hanging="360"/>
+      </w:pPr>
+    </w:lvl>
+    <w:lvl w:ilvl="8" w:tplc="0409001B" w:tentative="1">
+      <w:start w:val="1"/>
+      <w:numFmt w:val="lowerRoman"/>
+      <w:lvlText w:val="%9."/>
+      <w:lvlJc w:val="right"/>
+      <w:pPr>
+        <w:ind w:left="7560" w:hanging="180"/>
+      </w:pPr>
+    </w:lvl>
+  </w:abstractNum>
+  <w:abstractNum w:abstractNumId="3" w15:restartNumberingAfterBreak="0">
+    <w:nsid w:val="1AD91DAE"/>
+    <w:multiLevelType w:val="hybridMultilevel"/>
+    <w:tmpl w:val="8A986564"/>
+    <w:lvl w:ilvl="0" w:tplc="A87E736C">
+      <w:start w:val="1"/>
+      <w:numFmt w:val="decimal"/>
+      <w:lvlText w:val="%1)"/>
+      <w:lvlJc w:val="left"/>
+      <w:pPr>
+        <w:ind w:left="1800" w:hanging="360"/>
+      </w:pPr>
+      <w:rPr>
+        <w:rFonts w:hint="default"/>
+      </w:rPr>
+    </w:lvl>
+    <w:lvl w:ilvl="1" w:tplc="04090019" w:tentative="1">
+      <w:start w:val="1"/>
+      <w:numFmt w:val="lowerLetter"/>
+      <w:lvlText w:val="%2."/>
+      <w:lvlJc w:val="left"/>
+      <w:pPr>
+        <w:ind w:left="2520" w:hanging="360"/>
+      </w:pPr>
+    </w:lvl>
+    <w:lvl w:ilvl="2" w:tplc="0409001B" w:tentative="1">
+      <w:start w:val="1"/>
+      <w:numFmt w:val="lowerRoman"/>
+      <w:lvlText w:val="%3."/>
+      <w:lvlJc w:val="right"/>
+      <w:pPr>
+        <w:ind w:left="3240" w:hanging="180"/>
+      </w:pPr>
+    </w:lvl>
+    <w:lvl w:ilvl="3" w:tplc="0409000F" w:tentative="1">
+      <w:start w:val="1"/>
+      <w:numFmt w:val="decimal"/>
+      <w:lvlText w:val="%4."/>
+      <w:lvlJc w:val="left"/>
+      <w:pPr>
+        <w:ind w:left="3960" w:hanging="360"/>
+      </w:pPr>
+    </w:lvl>
+    <w:lvl w:ilvl="4" w:tplc="04090019" w:tentative="1">
+      <w:start w:val="1"/>
+      <w:numFmt w:val="lowerLetter"/>
+      <w:lvlText w:val="%5."/>
+      <w:lvlJc w:val="left"/>
+      <w:pPr>
+        <w:ind w:left="4680" w:hanging="360"/>
+      </w:pPr>
+    </w:lvl>
+    <w:lvl w:ilvl="5" w:tplc="0409001B" w:tentative="1">
+      <w:start w:val="1"/>
+      <w:numFmt w:val="lowerRoman"/>
+      <w:lvlText w:val="%6."/>
+      <w:lvlJc w:val="right"/>
+      <w:pPr>
+        <w:ind w:left="5400" w:hanging="180"/>
+      </w:pPr>
+    </w:lvl>
+    <w:lvl w:ilvl="6" w:tplc="0409000F" w:tentative="1">
+      <w:start w:val="1"/>
+      <w:numFmt w:val="decimal"/>
+      <w:lvlText w:val="%7."/>
+      <w:lvlJc w:val="left"/>
+      <w:pPr>
+        <w:ind w:left="6120" w:hanging="360"/>
+      </w:pPr>
+    </w:lvl>
+    <w:lvl w:ilvl="7" w:tplc="04090019" w:tentative="1">
+      <w:start w:val="1"/>
+      <w:numFmt w:val="lowerLetter"/>
+      <w:lvlText w:val="%8."/>
+      <w:lvlJc w:val="left"/>
+      <w:pPr>
+        <w:ind w:left="6840" w:hanging="360"/>
+      </w:pPr>
+    </w:lvl>
+    <w:lvl w:ilvl="8" w:tplc="0409001B" w:tentative="1">
+      <w:start w:val="1"/>
+      <w:numFmt w:val="lowerRoman"/>
+      <w:lvlText w:val="%9."/>
+      <w:lvlJc w:val="right"/>
+      <w:pPr>
+        <w:ind w:left="7560" w:hanging="180"/>
+      </w:pPr>
+    </w:lvl>
+  </w:abstractNum>
+  <w:abstractNum w:abstractNumId="4" w15:restartNumberingAfterBreak="0">
+    <w:nsid w:val="38D921BC"/>
+    <w:multiLevelType w:val="hybridMultilevel"/>
+    <w:tmpl w:val="49A49378"/>
+    <w:lvl w:ilvl="0" w:tplc="3F38CCCC">
+      <w:start w:val="1"/>
+      <w:numFmt w:val="decimal"/>
+      <w:lvlText w:val="%1)"/>
+      <w:lvlJc w:val="left"/>
+      <w:pPr>
+        <w:ind w:left="1080" w:hanging="360"/>
+      </w:pPr>
+      <w:rPr>
+        <w:rFonts w:hint="default"/>
+      </w:rPr>
+    </w:lvl>
+    <w:lvl w:ilvl="1" w:tplc="04090019" w:tentative="1">
+      <w:start w:val="1"/>
+      <w:numFmt w:val="lowerLetter"/>
+      <w:lvlText w:val="%2."/>
+      <w:lvlJc w:val="left"/>
+      <w:pPr>
+        <w:ind w:left="1800" w:hanging="360"/>
+      </w:pPr>
+    </w:lvl>
+    <w:lvl w:ilvl="2" w:tplc="0409001B" w:tentative="1">
+      <w:start w:val="1"/>
+      <w:numFmt w:val="lowerRoman"/>
+      <w:lvlText w:val="%3."/>
+      <w:lvlJc w:val="right"/>
+      <w:pPr>
+        <w:ind w:left="2520" w:hanging="180"/>
+      </w:pPr>
+    </w:lvl>
+    <w:lvl w:ilvl="3" w:tplc="0409000F" w:tentative="1">
+      <w:start w:val="1"/>
+      <w:numFmt w:val="decimal"/>
+      <w:lvlText w:val="%4."/>
+      <w:lvlJc w:val="left"/>
+      <w:pPr>
+        <w:ind w:left="3240" w:hanging="360"/>
+      </w:pPr>
+    </w:lvl>
+    <w:lvl w:ilvl="4" w:tplc="04090019" w:tentative="1">
+      <w:start w:val="1"/>
+      <w:numFmt w:val="lowerLetter"/>
+      <w:lvlText w:val="%5."/>
+      <w:lvlJc w:val="left"/>
+      <w:pPr>
+        <w:ind w:left="3960" w:hanging="360"/>
+      </w:pPr>
+    </w:lvl>
+    <w:lvl w:ilvl="5" w:tplc="0409001B" w:tentative="1">
+      <w:start w:val="1"/>
+      <w:numFmt w:val="lowerRoman"/>
+      <w:lvlText w:val="%6."/>
+      <w:lvlJc w:val="right"/>
+      <w:pPr>
+        <w:ind w:left="4680" w:hanging="180"/>
+      </w:pPr>
+    </w:lvl>
+    <w:lvl w:ilvl="6" w:tplc="0409000F" w:tentative="1">
+      <w:start w:val="1"/>
+      <w:numFmt w:val="decimal"/>
+      <w:lvlText w:val="%7."/>
+      <w:lvlJc w:val="left"/>
+      <w:pPr>
+        <w:ind w:left="5400" w:hanging="360"/>
+      </w:pPr>
+    </w:lvl>
+    <w:lvl w:ilvl="7" w:tplc="04090019" w:tentative="1">
+      <w:start w:val="1"/>
+      <w:numFmt w:val="lowerLetter"/>
+      <w:lvlText w:val="%8."/>
+      <w:lvlJc w:val="left"/>
+      <w:pPr>
+        <w:ind w:left="6120" w:hanging="360"/>
+      </w:pPr>
+    </w:lvl>
+    <w:lvl w:ilvl="8" w:tplc="0409001B" w:tentative="1">
+      <w:start w:val="1"/>
+      <w:numFmt w:val="lowerRoman"/>
+      <w:lvlText w:val="%9."/>
+      <w:lvlJc w:val="right"/>
+      <w:pPr>
+        <w:ind w:left="6840" w:hanging="180"/>
+      </w:pPr>
+    </w:lvl>
+  </w:abstractNum>
+  <w:abstractNum w:abstractNumId="5" w15:restartNumberingAfterBreak="0">
     <w:nsid w:val="53B22409"/>
     <w:multiLevelType w:val="hybridMultilevel"/>
     <w:tmpl w:val="6DEA4DB2"/>
@@ -2799,7 +3400,7 @@
       </w:rPr>
     </w:lvl>
   </w:abstractNum>
-  <w:abstractNum w:abstractNumId="3" w15:restartNumberingAfterBreak="0">
+  <w:abstractNum w:abstractNumId="6" w15:restartNumberingAfterBreak="0">
     <w:nsid w:val="62CB5CB9"/>
     <w:multiLevelType w:val="hybridMultilevel"/>
     <w:tmpl w:val="CE10F818"/>
@@ -2911,7 +3512,7 @@
       </w:rPr>
     </w:lvl>
   </w:abstractNum>
-  <w:abstractNum w:abstractNumId="4" w15:restartNumberingAfterBreak="0">
+  <w:abstractNum w:abstractNumId="7" w15:restartNumberingAfterBreak="0">
     <w:nsid w:val="683A535D"/>
     <w:multiLevelType w:val="hybridMultilevel"/>
     <w:tmpl w:val="A104B2DA"/>
@@ -3023,7 +3624,7 @@
       </w:rPr>
     </w:lvl>
   </w:abstractNum>
-  <w:abstractNum w:abstractNumId="5" w15:restartNumberingAfterBreak="0">
+  <w:abstractNum w:abstractNumId="8" w15:restartNumberingAfterBreak="0">
     <w:nsid w:val="6AFB5C22"/>
     <w:multiLevelType w:val="hybridMultilevel"/>
     <w:tmpl w:val="77127304"/>
@@ -3135,7 +3736,7 @@
       </w:rPr>
     </w:lvl>
   </w:abstractNum>
-  <w:abstractNum w:abstractNumId="6" w15:restartNumberingAfterBreak="0">
+  <w:abstractNum w:abstractNumId="9" w15:restartNumberingAfterBreak="0">
     <w:nsid w:val="70BE7472"/>
     <w:multiLevelType w:val="hybridMultilevel"/>
     <w:tmpl w:val="97F4D74E"/>
@@ -3224,7 +3825,7 @@
       </w:pPr>
     </w:lvl>
   </w:abstractNum>
-  <w:abstractNum w:abstractNumId="7" w15:restartNumberingAfterBreak="0">
+  <w:abstractNum w:abstractNumId="10" w15:restartNumberingAfterBreak="0">
     <w:nsid w:val="777815FB"/>
     <w:multiLevelType w:val="hybridMultilevel"/>
     <w:tmpl w:val="33582772"/>
@@ -3337,28 +3938,37 @@
     </w:lvl>
   </w:abstractNum>
   <w:num w:numId="1">
-    <w:abstractNumId w:val="7"/>
+    <w:abstractNumId w:val="10"/>
   </w:num>
   <w:num w:numId="2">
     <w:abstractNumId w:val="1"/>
   </w:num>
   <w:num w:numId="3">
-    <w:abstractNumId w:val="3"/>
+    <w:abstractNumId w:val="6"/>
   </w:num>
   <w:num w:numId="4">
-    <w:abstractNumId w:val="4"/>
+    <w:abstractNumId w:val="7"/>
   </w:num>
   <w:num w:numId="5">
-    <w:abstractNumId w:val="5"/>
+    <w:abstractNumId w:val="8"/>
   </w:num>
   <w:num w:numId="6">
-    <w:abstractNumId w:val="2"/>
+    <w:abstractNumId w:val="5"/>
   </w:num>
   <w:num w:numId="7">
     <w:abstractNumId w:val="0"/>
   </w:num>
   <w:num w:numId="8">
-    <w:abstractNumId w:val="6"/>
+    <w:abstractNumId w:val="9"/>
+  </w:num>
+  <w:num w:numId="9">
+    <w:abstractNumId w:val="3"/>
+  </w:num>
+  <w:num w:numId="10">
+    <w:abstractNumId w:val="2"/>
+  </w:num>
+  <w:num w:numId="11">
+    <w:abstractNumId w:val="4"/>
   </w:num>
 </w:numbering>
 </file>

</xml_diff>